<commit_message>
Edit downloaded document file to replace placeholders with the values of the mesaage content
</commit_message>
<xml_diff>
--- a/backend/open_webui/static/templates/candidate_template.docx
+++ b/backend/open_webui/static/templates/candidate_template.docx
@@ -5788,6 +5788,303 @@
           <w:rFonts w:ascii="Arial" w:eastAsia="Arial" w:hAnsi="Arial" w:cs="Arial"/>
           <w:sz w:val="20"/>
           <w:szCs w:val="20"/>
+        </w:rPr>
+      </w:pPr>
+    </w:p>
+    <w:p>
+      <w:pPr>
+        <w:pStyle w:val="Haupttext"/>
+        <w:rPr>
+          <w:rFonts w:ascii="Arial" w:hAnsi="Arial" w:cs="Arial"/>
+          <w:lang w:val="en-US"/>
+        </w:rPr>
+      </w:pPr>
+    </w:p>
+    <w:p>
+      <w:pPr>
+        <w:pStyle w:val="Haupttext"/>
+        <w:rPr>
+          <w:rFonts w:ascii="Arial" w:hAnsi="Arial" w:cs="Arial"/>
+          <w:lang w:val="en-US"/>
+        </w:rPr>
+      </w:pPr>
+    </w:p>
+    <w:p>
+      <w:pPr>
+        <w:pStyle w:val="Haupttext"/>
+        <w:rPr>
+          <w:rFonts w:ascii="Arial" w:hAnsi="Arial" w:cs="Arial"/>
+          <w:lang w:val="en-US"/>
+        </w:rPr>
+      </w:pPr>
+    </w:p>
+    <w:p>
+      <w:pPr>
+        <w:pStyle w:val="Haupttext"/>
+        <w:rPr>
+          <w:rFonts w:ascii="Arial" w:hAnsi="Arial" w:cs="Arial"/>
+          <w:lang w:val="en-US"/>
+        </w:rPr>
+      </w:pPr>
+    </w:p>
+    <w:p>
+      <w:pPr>
+        <w:pStyle w:val="Haupttext"/>
+        <w:rPr>
+          <w:rFonts w:ascii="Arial" w:hAnsi="Arial" w:cs="Arial"/>
+          <w:lang w:val="en-US"/>
+        </w:rPr>
+      </w:pPr>
+    </w:p>
+    <w:p>
+      <w:pPr>
+        <w:pStyle w:val="Haupttext"/>
+        <w:rPr>
+          <w:rFonts w:ascii="Arial" w:hAnsi="Arial" w:cs="Arial"/>
+          <w:lang w:val="en-US"/>
+        </w:rPr>
+      </w:pPr>
+    </w:p>
+    <w:p>
+      <w:pPr>
+        <w:pStyle w:val="Haupttext"/>
+        <w:rPr>
+          <w:rFonts w:ascii="Arial" w:hAnsi="Arial" w:cs="Arial"/>
+          <w:lang w:val="en-US"/>
+        </w:rPr>
+      </w:pPr>
+    </w:p>
+    <w:p>
+      <w:pPr>
+        <w:pStyle w:val="Haupttext"/>
+        <w:rPr>
+          <w:rFonts w:ascii="Arial" w:hAnsi="Arial" w:cs="Arial"/>
+          <w:lang w:val="en-US"/>
+        </w:rPr>
+      </w:pPr>
+    </w:p>
+    <w:p>
+      <w:pPr>
+        <w:pStyle w:val="Haupttext"/>
+        <w:rPr>
+          <w:rFonts w:ascii="Arial" w:hAnsi="Arial" w:cs="Arial"/>
+          <w:lang w:val="en-US"/>
+        </w:rPr>
+      </w:pPr>
+    </w:p>
+    <w:p>
+      <w:pPr>
+        <w:pStyle w:val="Haupttext"/>
+        <w:rPr>
+          <w:rFonts w:ascii="Arial" w:hAnsi="Arial" w:cs="Arial"/>
+          <w:lang w:val="en-US"/>
+        </w:rPr>
+      </w:pPr>
+    </w:p>
+    <w:p>
+      <w:pPr>
+        <w:pStyle w:val="Haupttext"/>
+        <w:rPr>
+          <w:rFonts w:ascii="Arial" w:hAnsi="Arial" w:cs="Arial"/>
+          <w:lang w:val="en-US"/>
+        </w:rPr>
+      </w:pPr>
+    </w:p>
+    <w:p>
+      <w:pPr>
+        <w:pStyle w:val="Haupttext"/>
+        <w:rPr>
+          <w:rFonts w:ascii="Arial" w:hAnsi="Arial" w:cs="Arial"/>
+          <w:lang w:val="en-US"/>
+        </w:rPr>
+      </w:pPr>
+    </w:p>
+    <w:p>
+      <w:pPr>
+        <w:pStyle w:val="Haupttext"/>
+        <w:rPr>
+          <w:rFonts w:ascii="Arial" w:hAnsi="Arial" w:cs="Arial"/>
+          <w:lang w:val="en-US"/>
+        </w:rPr>
+      </w:pPr>
+    </w:p>
+    <w:p>
+      <w:pPr>
+        <w:pStyle w:val="Haupttext"/>
+        <w:rPr>
+          <w:rFonts w:ascii="Arial" w:hAnsi="Arial" w:cs="Arial"/>
+          <w:lang w:val="en-US"/>
+        </w:rPr>
+      </w:pPr>
+    </w:p>
+    <w:p>
+      <w:pPr>
+        <w:pStyle w:val="Haupttext"/>
+        <w:rPr>
+          <w:rFonts w:ascii="Arial" w:hAnsi="Arial" w:cs="Arial"/>
+          <w:lang w:val="en-US"/>
+        </w:rPr>
+      </w:pPr>
+    </w:p>
+    <w:p>
+      <w:pPr>
+        <w:pStyle w:val="Haupttext"/>
+        <w:rPr>
+          <w:rFonts w:ascii="Arial" w:hAnsi="Arial" w:cs="Arial"/>
+          <w:lang w:val="en-US"/>
+        </w:rPr>
+      </w:pPr>
+    </w:p>
+    <w:p>
+      <w:pPr>
+        <w:pStyle w:val="Haupttext"/>
+        <w:rPr>
+          <w:rFonts w:ascii="Arial" w:hAnsi="Arial" w:cs="Arial"/>
+          <w:lang w:val="en-US"/>
+        </w:rPr>
+      </w:pPr>
+    </w:p>
+    <w:p>
+      <w:pPr>
+        <w:pStyle w:val="Haupttext"/>
+        <w:rPr>
+          <w:rFonts w:ascii="Arial" w:hAnsi="Arial" w:cs="Arial"/>
+          <w:lang w:val="en-US"/>
+        </w:rPr>
+      </w:pPr>
+    </w:p>
+    <w:p>
+      <w:pPr>
+        <w:pStyle w:val="Haupttext"/>
+        <w:rPr>
+          <w:rFonts w:ascii="Arial" w:hAnsi="Arial" w:cs="Arial"/>
+          <w:lang w:val="en-US"/>
+        </w:rPr>
+      </w:pPr>
+    </w:p>
+    <w:p>
+      <w:pPr>
+        <w:pStyle w:val="Haupttext"/>
+        <w:rPr>
+          <w:rFonts w:ascii="Arial" w:hAnsi="Arial" w:cs="Arial"/>
+          <w:lang w:val="en-US"/>
+        </w:rPr>
+      </w:pPr>
+    </w:p>
+    <w:p>
+      <w:pPr>
+        <w:pStyle w:val="Haupttext"/>
+        <w:rPr>
+          <w:rFonts w:ascii="Arial" w:hAnsi="Arial" w:cs="Arial"/>
+          <w:lang w:val="en-US"/>
+        </w:rPr>
+      </w:pPr>
+    </w:p>
+    <w:p>
+      <w:pPr>
+        <w:pStyle w:val="Haupttext"/>
+        <w:rPr>
+          <w:rFonts w:ascii="Arial" w:hAnsi="Arial" w:cs="Arial"/>
+          <w:lang w:val="en-US"/>
+        </w:rPr>
+      </w:pPr>
+    </w:p>
+    <w:p>
+      <w:pPr>
+        <w:pStyle w:val="Haupttext"/>
+        <w:rPr>
+          <w:rFonts w:ascii="Arial" w:hAnsi="Arial" w:cs="Arial"/>
+          <w:lang w:val="en-US"/>
+        </w:rPr>
+      </w:pPr>
+    </w:p>
+    <w:p>
+      <w:pPr>
+        <w:pStyle w:val="Haupttext"/>
+        <w:rPr>
+          <w:rFonts w:ascii="Arial" w:hAnsi="Arial" w:cs="Arial"/>
+          <w:lang w:val="en-US"/>
+        </w:rPr>
+      </w:pPr>
+    </w:p>
+    <w:p>
+      <w:pPr>
+        <w:pStyle w:val="Haupttext"/>
+        <w:rPr>
+          <w:rFonts w:ascii="Arial" w:hAnsi="Arial" w:cs="Arial"/>
+          <w:lang w:val="en-US"/>
+        </w:rPr>
+      </w:pPr>
+    </w:p>
+    <w:p>
+      <w:pPr>
+        <w:pStyle w:val="Haupttext"/>
+        <w:rPr>
+          <w:rFonts w:ascii="Arial" w:hAnsi="Arial" w:cs="Arial"/>
+          <w:lang w:val="en-US"/>
+        </w:rPr>
+      </w:pPr>
+    </w:p>
+    <w:p>
+      <w:pPr>
+        <w:pStyle w:val="Haupttext"/>
+        <w:rPr>
+          <w:rFonts w:ascii="Arial" w:hAnsi="Arial" w:cs="Arial"/>
+          <w:lang w:val="en-US"/>
+        </w:rPr>
+      </w:pPr>
+    </w:p>
+    <w:p>
+      <w:pPr>
+        <w:pStyle w:val="Haupttext"/>
+        <w:rPr>
+          <w:rFonts w:ascii="Arial" w:hAnsi="Arial" w:cs="Arial"/>
+          <w:lang w:val="en-US"/>
+        </w:rPr>
+      </w:pPr>
+    </w:p>
+    <w:p>
+      <w:pPr>
+        <w:pStyle w:val="Haupttext"/>
+        <w:rPr>
+          <w:rFonts w:ascii="Arial" w:hAnsi="Arial" w:cs="Arial"/>
+          <w:lang w:val="en-US"/>
+        </w:rPr>
+      </w:pPr>
+    </w:p>
+    <w:p>
+      <w:pPr>
+        <w:pStyle w:val="Haupttext"/>
+        <w:rPr>
+          <w:rFonts w:ascii="Arial" w:hAnsi="Arial" w:cs="Arial"/>
+          <w:lang w:val="en-US"/>
+        </w:rPr>
+      </w:pPr>
+    </w:p>
+    <w:p>
+      <w:pPr>
+        <w:pStyle w:val="Haupttext"/>
+        <w:rPr>
+          <w:rFonts w:ascii="Arial" w:hAnsi="Arial" w:cs="Arial"/>
+          <w:lang w:val="en-US"/>
+        </w:rPr>
+      </w:pPr>
+    </w:p>
+    <w:p>
+      <w:pPr>
+        <w:pStyle w:val="Haupttext"/>
+        <w:rPr>
+          <w:rFonts w:ascii="Arial" w:hAnsi="Arial" w:cs="Arial"/>
+          <w:lang w:val="en-US"/>
+        </w:rPr>
+      </w:pPr>
+    </w:p>
+    <w:p>
+      <w:pPr>
+        <w:pStyle w:val="Haupttext"/>
+        <w:rPr>
+          <w:rFonts w:ascii="Arial" w:hAnsi="Arial" w:cs="Arial"/>
+          <w:lang w:val="en-US"/>
         </w:rPr>
       </w:pPr>
     </w:p>

</xml_diff>